<commit_message>
updates for the new week
</commit_message>
<xml_diff>
--- a/Notes/Break Curriculm.docx
+++ b/Notes/Break Curriculm.docx
@@ -2719,10 +2719,11 @@
     </w:p>
     <w:p>
       <w:pPr>
+        <w:pStyle w:val="ListParagraph"/>
         <w:spacing w:before="100" w:beforeAutospacing="1" w:after="100" w:afterAutospacing="1" w:line="240" w:lineRule="auto"/>
-        <w:ind w:left="720"/>
-        <w:rPr>
-          <w:rFonts w:ascii="Times New Roman" w:eastAsia="Times New Roman" w:hAnsi="Times New Roman" w:cs="Times New Roman"/>
+        <w:rPr>
+          <w:rFonts w:ascii="Times New Roman" w:eastAsia="Times New Roman" w:hAnsi="Times New Roman" w:cs="Times New Roman"/>
+          <w:b/>
           <w:sz w:val="24"/>
           <w:szCs w:val="24"/>
         </w:rPr>
@@ -2732,11 +2733,12 @@
       <w:r>
         <w:rPr>
           <w:rFonts w:ascii="Times New Roman" w:eastAsia="Times New Roman" w:hAnsi="Times New Roman" w:cs="Times New Roman"/>
-          <w:sz w:val="24"/>
-          <w:szCs w:val="24"/>
-          <w:highlight w:val="yellow"/>
-        </w:rPr>
-        <w:t>In Progress</w:t>
+          <w:b/>
+          <w:sz w:val="24"/>
+          <w:szCs w:val="24"/>
+          <w:highlight w:val="green"/>
+        </w:rPr>
+        <w:t>Done</w:t>
       </w:r>
     </w:p>
     <w:p>
@@ -3547,6 +3549,19 @@
     </w:p>
     <w:p>
       <w:r>
+        <w:t>10.31 Bayesian</w:t>
+      </w:r>
+    </w:p>
+    <w:p>
+      <w:r>
+        <w:rPr>
+          <w:highlight w:val="green"/>
+        </w:rPr>
+        <w:t>DONE</w:t>
+      </w:r>
+    </w:p>
+    <w:p>
+      <w:r>
         <w:t>Video 2</w:t>
       </w:r>
     </w:p>
@@ -3580,7 +3595,6 @@
         <w:pStyle w:val="Heading3"/>
       </w:pPr>
       <w:r>
-        <w:lastRenderedPageBreak/>
         <w:t xml:space="preserve">Project: Predicting Movie Ratings from Reviews Using Naive Bayes </w:t>
       </w:r>
     </w:p>

</xml_diff>

<commit_message>
updates to break curriculm
</commit_message>
<xml_diff>
--- a/Notes/Break Curriculm.docx
+++ b/Notes/Break Curriculm.docx
@@ -39,19 +39,11 @@
       <w:r>
         <w:t xml:space="preserve"> </w:t>
       </w:r>
-      <w:proofErr w:type="gramStart"/>
       <w:r>
         <w:rPr>
           <w:highlight w:val="green"/>
         </w:rPr>
-        <w:t>DONE</w:t>
-      </w:r>
-      <w:proofErr w:type="gramEnd"/>
-      <w:r>
-        <w:rPr>
-          <w:highlight w:val="green"/>
-        </w:rPr>
-        <w:t xml:space="preserve"> (for now)</w:t>
+        <w:t>DONE (for now)</w:t>
       </w:r>
     </w:p>
     <w:p>
@@ -1000,7 +992,7 @@
           <w:szCs w:val="24"/>
           <w:highlight w:val="green"/>
         </w:rPr>
-        <w:t>Complete</w:t>
+        <w:t>DONE</w:t>
       </w:r>
     </w:p>
     <w:p>
@@ -1300,19 +1292,7 @@
             <w:szCs w:val="24"/>
             <w:u w:val="single"/>
           </w:rPr>
-          <w:t xml:space="preserve"> h</w:t>
-        </w:r>
-        <w:bookmarkStart w:id="0" w:name="_GoBack"/>
-        <w:bookmarkEnd w:id="0"/>
-        <w:r>
-          <w:rPr>
-            <w:rFonts w:ascii="Times New Roman" w:eastAsia="Times New Roman" w:hAnsi="Times New Roman" w:cs="Times New Roman"/>
-            <w:color w:val="0000FF"/>
-            <w:sz w:val="24"/>
-            <w:szCs w:val="24"/>
-            <w:u w:val="single"/>
-          </w:rPr>
-          <w:t>ere.</w:t>
+          <w:t xml:space="preserve"> here.</w:t>
         </w:r>
       </w:hyperlink>
       <w:r>
@@ -1322,6 +1302,35 @@
           <w:szCs w:val="24"/>
         </w:rPr>
         <w:t xml:space="preserve"> </w:t>
+      </w:r>
+    </w:p>
+    <w:p>
+      <w:pPr>
+        <w:spacing w:after="0" w:line="240" w:lineRule="auto"/>
+        <w:rPr>
+          <w:rFonts w:ascii="Times New Roman" w:eastAsia="Times New Roman" w:hAnsi="Times New Roman" w:cs="Times New Roman"/>
+          <w:sz w:val="24"/>
+          <w:szCs w:val="24"/>
+        </w:rPr>
+      </w:pPr>
+    </w:p>
+    <w:p>
+      <w:pPr>
+        <w:spacing w:after="0" w:line="240" w:lineRule="auto"/>
+        <w:rPr>
+          <w:rFonts w:ascii="Times New Roman" w:eastAsia="Times New Roman" w:hAnsi="Times New Roman" w:cs="Times New Roman"/>
+          <w:sz w:val="24"/>
+          <w:szCs w:val="24"/>
+        </w:rPr>
+      </w:pPr>
+      <w:r>
+        <w:rPr>
+          <w:rFonts w:ascii="Times New Roman" w:eastAsia="Times New Roman" w:hAnsi="Times New Roman" w:cs="Times New Roman"/>
+          <w:sz w:val="24"/>
+          <w:szCs w:val="24"/>
+          <w:highlight w:val="green"/>
+        </w:rPr>
+        <w:t>DONE</w:t>
       </w:r>
     </w:p>
     <w:p>
@@ -1672,6 +1681,7 @@
           <w:sz w:val="24"/>
           <w:szCs w:val="24"/>
         </w:rPr>
+        <w:lastRenderedPageBreak/>
         <w:drawing>
           <wp:inline distT="0" distB="0" distL="0" distR="0" wp14:anchorId="6316A628" wp14:editId="76F12CE3">
             <wp:extent cx="302260" cy="302260"/>
@@ -1745,7 +1755,6 @@
           <w:sz w:val="24"/>
           <w:szCs w:val="24"/>
         </w:rPr>
-        <w:lastRenderedPageBreak/>
         <w:t>For this final mini-project, you’ll return to the hospital dataset you’ve worked with in the previous subunits to practice applying what you’ve learned about Bayesian inference. As with the last mini-projects, we’ve included some additional tips and information to help you better understand this approach to inference.</w:t>
       </w:r>
       <w:r>
@@ -2063,7 +2072,19 @@
             <w:szCs w:val="24"/>
             <w:u w:val="single"/>
           </w:rPr>
-          <w:t>Download project file(s) here.</w:t>
+          <w:t>Download project f</w:t>
+        </w:r>
+        <w:bookmarkStart w:id="0" w:name="_GoBack"/>
+        <w:bookmarkEnd w:id="0"/>
+        <w:r>
+          <w:rPr>
+            <w:rFonts w:ascii="Times New Roman" w:eastAsia="Times New Roman" w:hAnsi="Times New Roman" w:cs="Times New Roman"/>
+            <w:color w:val="0000FF"/>
+            <w:sz w:val="24"/>
+            <w:szCs w:val="24"/>
+            <w:u w:val="single"/>
+          </w:rPr>
+          <w:t>ile(s) here.</w:t>
         </w:r>
       </w:hyperlink>
       <w:r>
@@ -2073,6 +2094,35 @@
           <w:szCs w:val="24"/>
         </w:rPr>
         <w:t xml:space="preserve"> </w:t>
+      </w:r>
+    </w:p>
+    <w:p>
+      <w:pPr>
+        <w:spacing w:after="0" w:line="240" w:lineRule="auto"/>
+        <w:rPr>
+          <w:rFonts w:ascii="Times New Roman" w:eastAsia="Times New Roman" w:hAnsi="Times New Roman" w:cs="Times New Roman"/>
+          <w:sz w:val="24"/>
+          <w:szCs w:val="24"/>
+        </w:rPr>
+      </w:pPr>
+    </w:p>
+    <w:p>
+      <w:pPr>
+        <w:spacing w:after="0" w:line="240" w:lineRule="auto"/>
+        <w:rPr>
+          <w:rFonts w:ascii="Times New Roman" w:eastAsia="Times New Roman" w:hAnsi="Times New Roman" w:cs="Times New Roman"/>
+          <w:sz w:val="24"/>
+          <w:szCs w:val="24"/>
+        </w:rPr>
+      </w:pPr>
+      <w:r>
+        <w:rPr>
+          <w:rFonts w:ascii="Times New Roman" w:eastAsia="Times New Roman" w:hAnsi="Times New Roman" w:cs="Times New Roman"/>
+          <w:sz w:val="24"/>
+          <w:szCs w:val="24"/>
+          <w:highlight w:val="yellow"/>
+        </w:rPr>
+        <w:t>IN PROGRESS</w:t>
       </w:r>
     </w:p>
     <w:p>
@@ -2328,16 +2378,8 @@
           <w:sz w:val="24"/>
           <w:szCs w:val="24"/>
         </w:rPr>
-        <w:t xml:space="preserve">Based on your dataset, the questions that interest you, and the results of the visualization techniques that you used previously, you should choose the most relevant statistical inference techniques. You aren’t expected to demonstrate all of them. Your specific situation determines how much time it’ll take you to complete this project. Talk to your mentor to determine the most appropriate approach to take for your project. You may find yourself revisiting the analytical framework that you first used to develop your proposal questions. It’s fine to refine your </w:t>
-      </w:r>
-      <w:r>
-        <w:rPr>
-          <w:rFonts w:ascii="Times New Roman" w:eastAsia="Times New Roman" w:hAnsi="Times New Roman" w:cs="Times New Roman"/>
-          <w:sz w:val="24"/>
-          <w:szCs w:val="24"/>
-        </w:rPr>
         <w:lastRenderedPageBreak/>
-        <w:t>questions more as you get deeper into your data and find interesting patterns and answers. Remember to stay in touch with your mentor to remain focused on the scope of your project</w:t>
+        <w:t>Based on your dataset, the questions that interest you, and the results of the visualization techniques that you used previously, you should choose the most relevant statistical inference techniques. You aren’t expected to demonstrate all of them. Your specific situation determines how much time it’ll take you to complete this project. Talk to your mentor to determine the most appropriate approach to take for your project. You may find yourself revisiting the analytical framework that you first used to develop your proposal questions. It’s fine to refine your questions more as you get deeper into your data and find interesting patterns and answers. Remember to stay in touch with your mentor to remain focused on the scope of your project</w:t>
       </w:r>
     </w:p>
     <w:p>
@@ -2821,16 +2863,29 @@
           <w:sz w:val="24"/>
           <w:szCs w:val="24"/>
         </w:rPr>
-        <w:t xml:space="preserve"> — This course explores significance tests, which provide a formal process for using sample data to evaluate the likelihood of some claim about a </w:t>
-      </w:r>
-      <w:r>
-        <w:rPr>
-          <w:rFonts w:ascii="Times New Roman" w:eastAsia="Times New Roman" w:hAnsi="Times New Roman" w:cs="Times New Roman"/>
-          <w:sz w:val="24"/>
-          <w:szCs w:val="24"/>
-        </w:rPr>
-        <w:lastRenderedPageBreak/>
-        <w:t>population value. You'll learn how to calculate p-values to see how likely a sample result is to occur by chance and to make conclusions about hypotheses.</w:t>
+        <w:t> — This course explores significance tests, which provide a formal process for using sample data to evaluate the likelihood of some claim about a population value. You'll learn how to calculate p-values to see how likely a sample result is to occur by chance and to make conclusions about hypotheses.</w:t>
+      </w:r>
+    </w:p>
+    <w:p>
+      <w:pPr>
+        <w:pStyle w:val="ListParagraph"/>
+        <w:spacing w:before="100" w:beforeAutospacing="1" w:after="100" w:afterAutospacing="1" w:line="240" w:lineRule="auto"/>
+        <w:rPr>
+          <w:rFonts w:ascii="Times New Roman" w:eastAsia="Times New Roman" w:hAnsi="Times New Roman" w:cs="Times New Roman"/>
+          <w:b/>
+          <w:sz w:val="24"/>
+          <w:szCs w:val="24"/>
+        </w:rPr>
+      </w:pPr>
+      <w:r>
+        <w:rPr>
+          <w:rFonts w:ascii="Times New Roman" w:eastAsia="Times New Roman" w:hAnsi="Times New Roman" w:cs="Times New Roman"/>
+          <w:b/>
+          <w:sz w:val="24"/>
+          <w:szCs w:val="24"/>
+          <w:highlight w:val="green"/>
+        </w:rPr>
+        <w:t>Done</w:t>
       </w:r>
     </w:p>
     <w:p>
@@ -3254,6 +3309,7 @@
         <w:rPr>
           <w:rStyle w:val="Strong"/>
         </w:rPr>
+        <w:lastRenderedPageBreak/>
         <w:t>Instructions:</w:t>
       </w:r>
     </w:p>
@@ -5098,6 +5154,7 @@
     <w:lsdException w:name="HTML Sample" w:semiHidden="1" w:unhideWhenUsed="1"/>
     <w:lsdException w:name="HTML Typewriter" w:semiHidden="1" w:unhideWhenUsed="1"/>
     <w:lsdException w:name="HTML Variable" w:semiHidden="1" w:unhideWhenUsed="1"/>
+    <w:lsdException w:name="Normal Table" w:semiHidden="1" w:unhideWhenUsed="1"/>
     <w:lsdException w:name="annotation subject" w:semiHidden="1" w:unhideWhenUsed="1"/>
     <w:lsdException w:name="No List" w:semiHidden="1" w:unhideWhenUsed="1"/>
     <w:lsdException w:name="Outline List 1" w:semiHidden="1" w:unhideWhenUsed="1"/>
@@ -5144,8 +5201,10 @@
     <w:lsdException w:name="Table Subtle 2" w:semiHidden="1" w:unhideWhenUsed="1"/>
     <w:lsdException w:name="Table Web 1" w:semiHidden="1" w:unhideWhenUsed="1"/>
     <w:lsdException w:name="Table Web 2" w:semiHidden="1" w:unhideWhenUsed="1"/>
+    <w:lsdException w:name="Table Web 3" w:semiHidden="1" w:unhideWhenUsed="1"/>
     <w:lsdException w:name="Balloon Text" w:semiHidden="1" w:unhideWhenUsed="1"/>
     <w:lsdException w:name="Table Grid" w:uiPriority="39"/>
+    <w:lsdException w:name="Table Theme" w:semiHidden="1" w:unhideWhenUsed="1"/>
     <w:lsdException w:name="Placeholder Text" w:semiHidden="1"/>
     <w:lsdException w:name="No Spacing" w:uiPriority="1" w:qFormat="1"/>
     <w:lsdException w:name="Light Shading" w:uiPriority="60"/>
@@ -5370,6 +5429,7 @@
   <w:style w:type="paragraph" w:default="1" w:styleId="Normal">
     <w:name w:val="Normal"/>
     <w:qFormat/>
+    <w:rsid w:val="00E11C6E"/>
   </w:style>
   <w:style w:type="paragraph" w:styleId="Heading3">
     <w:name w:val="heading 3"/>

</xml_diff>

<commit_message>
break cirriculum from the end of Friday
</commit_message>
<xml_diff>
--- a/Notes/Break Curriculm.docx
+++ b/Notes/Break Curriculm.docx
@@ -1272,27 +1272,7 @@
             <w:szCs w:val="24"/>
             <w:u w:val="single"/>
           </w:rPr>
-          <w:t>Download project file(s</w:t>
-        </w:r>
-        <w:r>
-          <w:rPr>
-            <w:rFonts w:ascii="Times New Roman" w:eastAsia="Times New Roman" w:hAnsi="Times New Roman" w:cs="Times New Roman"/>
-            <w:color w:val="0000FF"/>
-            <w:sz w:val="24"/>
-            <w:szCs w:val="24"/>
-            <w:u w:val="single"/>
-          </w:rPr>
-          <w:t>)</w:t>
-        </w:r>
-        <w:r>
-          <w:rPr>
-            <w:rFonts w:ascii="Times New Roman" w:eastAsia="Times New Roman" w:hAnsi="Times New Roman" w:cs="Times New Roman"/>
-            <w:color w:val="0000FF"/>
-            <w:sz w:val="24"/>
-            <w:szCs w:val="24"/>
-            <w:u w:val="single"/>
-          </w:rPr>
-          <w:t xml:space="preserve"> here.</w:t>
+          <w:t>Download project file(s) here.</w:t>
         </w:r>
       </w:hyperlink>
       <w:r>
@@ -2072,19 +2052,7 @@
             <w:szCs w:val="24"/>
             <w:u w:val="single"/>
           </w:rPr>
-          <w:t>Download project f</w:t>
-        </w:r>
-        <w:bookmarkStart w:id="0" w:name="_GoBack"/>
-        <w:bookmarkEnd w:id="0"/>
-        <w:r>
-          <w:rPr>
-            <w:rFonts w:ascii="Times New Roman" w:eastAsia="Times New Roman" w:hAnsi="Times New Roman" w:cs="Times New Roman"/>
-            <w:color w:val="0000FF"/>
-            <w:sz w:val="24"/>
-            <w:szCs w:val="24"/>
-            <w:u w:val="single"/>
-          </w:rPr>
-          <w:t>ile(s) here.</w:t>
+          <w:t>Download project file(s) here.</w:t>
         </w:r>
       </w:hyperlink>
       <w:r>
@@ -2196,6 +2164,7 @@
       <w:pPr>
         <w:spacing w:after="0" w:line="240" w:lineRule="auto"/>
         <w:rPr>
+          <w:rStyle w:val="Hyperlink"/>
           <w:rFonts w:ascii="Times New Roman" w:eastAsia="Times New Roman" w:hAnsi="Times New Roman" w:cs="Times New Roman"/>
           <w:sz w:val="24"/>
           <w:szCs w:val="24"/>
@@ -2212,6 +2181,35 @@
           <w:t>https://www.ted.com/talks/esther_duflo_social_experiments_to_fight_poverty</w:t>
         </w:r>
       </w:hyperlink>
+    </w:p>
+    <w:p>
+      <w:pPr>
+        <w:spacing w:after="0" w:line="240" w:lineRule="auto"/>
+        <w:rPr>
+          <w:rFonts w:ascii="Times New Roman" w:eastAsia="Times New Roman" w:hAnsi="Times New Roman" w:cs="Times New Roman"/>
+          <w:sz w:val="24"/>
+          <w:szCs w:val="24"/>
+        </w:rPr>
+      </w:pPr>
+    </w:p>
+    <w:p>
+      <w:pPr>
+        <w:spacing w:after="0" w:line="240" w:lineRule="auto"/>
+        <w:rPr>
+          <w:rFonts w:ascii="Times New Roman" w:eastAsia="Times New Roman" w:hAnsi="Times New Roman" w:cs="Times New Roman"/>
+          <w:sz w:val="24"/>
+          <w:szCs w:val="24"/>
+        </w:rPr>
+      </w:pPr>
+      <w:r>
+        <w:rPr>
+          <w:rFonts w:ascii="Times New Roman" w:eastAsia="Times New Roman" w:hAnsi="Times New Roman" w:cs="Times New Roman"/>
+          <w:sz w:val="24"/>
+          <w:szCs w:val="24"/>
+          <w:highlight w:val="green"/>
+        </w:rPr>
+        <w:t>DONE</w:t>
+      </w:r>
     </w:p>
     <w:p>
       <w:pPr>
@@ -2910,7 +2908,27 @@
             <w:szCs w:val="24"/>
             <w:u w:val="single"/>
           </w:rPr>
-          <w:t>Two-Sample Inference for the Difference Between Groups</w:t>
+          <w:t>Two-Sample Infere</w:t>
+        </w:r>
+        <w:r>
+          <w:rPr>
+            <w:rFonts w:ascii="Times New Roman" w:eastAsia="Times New Roman" w:hAnsi="Times New Roman" w:cs="Times New Roman"/>
+            <w:color w:val="0000FF"/>
+            <w:sz w:val="24"/>
+            <w:szCs w:val="24"/>
+            <w:u w:val="single"/>
+          </w:rPr>
+          <w:t>n</w:t>
+        </w:r>
+        <w:r>
+          <w:rPr>
+            <w:rFonts w:ascii="Times New Roman" w:eastAsia="Times New Roman" w:hAnsi="Times New Roman" w:cs="Times New Roman"/>
+            <w:color w:val="0000FF"/>
+            <w:sz w:val="24"/>
+            <w:szCs w:val="24"/>
+            <w:u w:val="single"/>
+          </w:rPr>
+          <w:t>ce for the Difference Between Groups</w:t>
         </w:r>
       </w:hyperlink>
       <w:r>
@@ -2919,7 +2937,37 @@
           <w:sz w:val="24"/>
           <w:szCs w:val="24"/>
         </w:rPr>
-        <w:t>— In this course, you’ll learn how to apply your knowledge of confidence intervals and significance tests to situations that involve comparing two samples to see if there is a significant difference between two populations.</w:t>
+        <w:t>— In this course, you’ll learn how to apply your knowledge of confidence intervals and significance tests to situations that involve comparing two samples to see if there is a significant difference between two populations</w:t>
+      </w:r>
+      <w:r>
+        <w:rPr>
+          <w:rFonts w:ascii="Times New Roman" w:eastAsia="Times New Roman" w:hAnsi="Times New Roman" w:cs="Times New Roman"/>
+          <w:sz w:val="24"/>
+          <w:szCs w:val="24"/>
+        </w:rPr>
+        <w:t>/</w:t>
+      </w:r>
+    </w:p>
+    <w:p>
+      <w:pPr>
+        <w:spacing w:before="100" w:beforeAutospacing="1" w:after="100" w:afterAutospacing="1" w:line="240" w:lineRule="auto"/>
+        <w:ind w:left="720"/>
+        <w:rPr>
+          <w:rFonts w:ascii="Times New Roman" w:eastAsia="Times New Roman" w:hAnsi="Times New Roman" w:cs="Times New Roman"/>
+          <w:sz w:val="24"/>
+          <w:szCs w:val="24"/>
+        </w:rPr>
+      </w:pPr>
+      <w:bookmarkStart w:id="0" w:name="_GoBack"/>
+      <w:bookmarkEnd w:id="0"/>
+      <w:r>
+        <w:rPr>
+          <w:rFonts w:ascii="Times New Roman" w:eastAsia="Times New Roman" w:hAnsi="Times New Roman" w:cs="Times New Roman"/>
+          <w:sz w:val="24"/>
+          <w:szCs w:val="24"/>
+          <w:highlight w:val="yellow"/>
+        </w:rPr>
+        <w:t>IN process</w:t>
       </w:r>
     </w:p>
     <w:p>
@@ -3242,6 +3290,7 @@
         <w:rPr>
           <w:noProof/>
         </w:rPr>
+        <w:lastRenderedPageBreak/>
         <w:drawing>
           <wp:inline distT="0" distB="0" distL="0" distR="0" wp14:anchorId="64694C04" wp14:editId="36961C55">
             <wp:extent cx="302260" cy="302260"/>
@@ -3309,7 +3358,6 @@
         <w:rPr>
           <w:rStyle w:val="Strong"/>
         </w:rPr>
-        <w:lastRenderedPageBreak/>
         <w:t>Instructions:</w:t>
       </w:r>
     </w:p>
@@ -3607,6 +3655,7 @@
     </w:p>
     <w:p>
       <w:r>
+        <w:lastRenderedPageBreak/>
         <w:t>Ensemble Methods</w:t>
       </w:r>
     </w:p>
@@ -5048,7 +5097,7 @@
       </w:pPr>
     </w:pPrDefault>
   </w:docDefaults>
-  <w:latentStyles w:defLockedState="0" w:defUIPriority="99" w:defSemiHidden="0" w:defUnhideWhenUsed="0" w:defQFormat="0" w:count="376">
+  <w:latentStyles w:defLockedState="0" w:defUIPriority="99" w:defSemiHidden="0" w:defUnhideWhenUsed="0" w:defQFormat="0" w:count="375">
     <w:lsdException w:name="Normal" w:uiPriority="0" w:qFormat="1"/>
     <w:lsdException w:name="heading 1" w:uiPriority="9" w:qFormat="1"/>
     <w:lsdException w:name="heading 2" w:semiHidden="1" w:uiPriority="9" w:unhideWhenUsed="1" w:qFormat="1"/>
@@ -5424,7 +5473,6 @@
     <w:lsdException w:name="Smart Hyperlink" w:semiHidden="1" w:unhideWhenUsed="1"/>
     <w:lsdException w:name="Hashtag" w:semiHidden="1" w:unhideWhenUsed="1"/>
     <w:lsdException w:name="Unresolved Mention" w:semiHidden="1" w:unhideWhenUsed="1"/>
-    <w:lsdException w:name="Smart Link" w:semiHidden="1" w:unhideWhenUsed="1"/>
   </w:latentStyles>
   <w:style w:type="paragraph" w:default="1" w:styleId="Normal">
     <w:name w:val="Normal"/>

</xml_diff>